<commit_message>
added data for experiment 0, ran code
</commit_message>
<xml_diff>
--- a/experiment 0/preregistration/preregistration.docx
+++ b/experiment 0/preregistration/preregistration.docx
@@ -394,7 +394,16 @@
         <w:t>t Misattribution Procedure (AMP: Payne et al., 2005</w:t>
       </w:r>
       <w:r>
-        <w:t>) is a popular indirect measure of implicit attitudes</w:t>
+        <w:t xml:space="preserve">) is a popular indirect </w:t>
+      </w:r>
+      <w:r>
+        <w:t>procedure that aims to provide a measure of one’s “</w:t>
+      </w:r>
+      <w:r>
+        <w:t>implicit attitudes</w:t>
+      </w:r>
+      <w:r>
+        <w:t>”</w:t>
       </w:r>
       <w:r>
         <w:t xml:space="preserve"> (</w:t>
@@ -418,18 +427,36 @@
         <w:t>, 2012)</w:t>
       </w:r>
       <w:r>
-        <w:t>. It is often discussed as having the particular benefits of demonstrating large effect sizes, a relatively simpl</w:t>
+        <w:t xml:space="preserve">. It is often </w:t>
+      </w:r>
+      <w:r>
+        <w:t xml:space="preserve">framed positively in terms of its </w:t>
+      </w:r>
+      <w:r>
+        <w:t>large effect sizes, relatively simpl</w:t>
       </w:r>
       <w:r>
         <w:t>e</w:t>
       </w:r>
       <w:r>
-        <w:t xml:space="preserve"> procedure, and high internal consistency relative to reaction</w:t>
-      </w:r>
-      <w:r>
         <w:t xml:space="preserve"> </w:t>
       </w:r>
       <w:r>
+        <w:t>procedural parameters</w:t>
+      </w:r>
+      <w:r>
+        <w:t xml:space="preserve">, and high internal consistency relative to </w:t>
+      </w:r>
+      <w:r>
+        <w:t xml:space="preserve">other </w:t>
+      </w:r>
+      <w:r>
+        <w:t>reaction</w:t>
+      </w:r>
+      <w:r>
+        <w:t xml:space="preserve"> </w:t>
+      </w:r>
+      <w:r>
         <w:t>time</w:t>
       </w:r>
       <w:r>
@@ -439,11 +466,77 @@
         <w:t>based measures (Gawronski &amp; Ye, 2015).</w:t>
       </w:r>
       <w:r>
-        <w:t xml:space="preserve"> In brief, the procedure presents prime stimuli (positive/negative images) followed by a target stimulus (an image of a Chinese character) in quick succession. Participants are required to evaluate the valence of the Chinese character (i.e., whether they find it pleasant or unpleasant) and to ignore the prime. In spite of instructions to ignore the prime, participants tend to respond consistent with prime valences. </w:t>
-      </w:r>
-      <w:r>
         <w:t xml:space="preserve"> </w:t>
       </w:r>
+      <w:r>
+        <w:t>Put simply</w:t>
+      </w:r>
+      <w:r>
+        <w:t xml:space="preserve">, the </w:t>
+      </w:r>
+      <w:r>
+        <w:t xml:space="preserve">task </w:t>
+      </w:r>
+      <w:r>
+        <w:t xml:space="preserve">presents </w:t>
+      </w:r>
+      <w:r>
+        <w:t xml:space="preserve">a </w:t>
+      </w:r>
+      <w:r>
+        <w:t>prime stimul</w:t>
+      </w:r>
+      <w:r>
+        <w:t>us</w:t>
+      </w:r>
+      <w:r>
+        <w:t xml:space="preserve"> (</w:t>
+      </w:r>
+      <w:r>
+        <w:t xml:space="preserve">e.g., a </w:t>
+      </w:r>
+      <w:r>
+        <w:t>positive</w:t>
+      </w:r>
+      <w:r>
+        <w:t xml:space="preserve"> or </w:t>
+      </w:r>
+      <w:r>
+        <w:t>negative image) followed by a target stimulus (</w:t>
+      </w:r>
+      <w:r>
+        <w:t xml:space="preserve">e.g., </w:t>
+      </w:r>
+      <w:r>
+        <w:t xml:space="preserve">an image of a Chinese character) in quick succession. Participants are required to evaluate the valence of the Chinese character (i.e., whether they find it pleasant or unpleasant) and to ignore the prime. </w:t>
+      </w:r>
+      <w:r>
+        <w:t xml:space="preserve">Despite </w:t>
+      </w:r>
+      <w:r>
+        <w:t xml:space="preserve">instructions to ignore the prime, participants tend to respond </w:t>
+      </w:r>
+      <w:r>
+        <w:t xml:space="preserve">evaluatively in ways that are </w:t>
+      </w:r>
+      <w:r>
+        <w:t xml:space="preserve">consistent with </w:t>
+      </w:r>
+      <w:r>
+        <w:t xml:space="preserve">the </w:t>
+      </w:r>
+      <w:r>
+        <w:t>valence</w:t>
+      </w:r>
+      <w:r>
+        <w:t xml:space="preserve"> of the prime</w:t>
+      </w:r>
+      <w:r>
+        <w:t xml:space="preserve">. </w:t>
+      </w:r>
+      <w:r>
+        <w:t xml:space="preserve"> </w:t>
+      </w:r>
     </w:p>
     <w:p>
       <w:pPr>
@@ -451,13 +544,154 @@
         <w:ind w:firstLine="720"/>
       </w:pPr>
       <w:r>
-        <w:t>The AMP’s</w:t>
-      </w:r>
-      <w:r>
-        <w:t xml:space="preserve"> popularity is due in large part to the fact that it is purportedly capable of capturing responses which occur without the awareness of participants, and without their intention to emit such responses. </w:t>
-      </w:r>
-      <w:r>
-        <w:t xml:space="preserve">While a number of studies have investigated the intentionality of AMP effects with mixed findings (e.g., Bar-Anan &amp; Nosek, 2012; Payne et al., 2013; Gawronski &amp; Ye, 2015), comparably little attention has been paid to the unawareness of AMP effects. To date, the only direct empirical investigation into this has been in the form of Payne et al.’s third experiment. In this study, Payne et al. administered one of two AMPs to participants: either a standard AMP, or a so-called skip-AMP. In the skip-AMP, participants were provided the option to skip evaluations on trials where they felt that their evaluation of the target stimulus would be influenced by the prime stimulus. The authors demonstrated that, between groups, participants’ AMP effects did not differ significantly in magnitude. </w:t>
+        <w:t xml:space="preserve">The </w:t>
+      </w:r>
+      <w:r>
+        <w:t>AMP</w:t>
+      </w:r>
+      <w:r>
+        <w:t xml:space="preserve"> is frequently under the assumption that it</w:t>
+      </w:r>
+      <w:r>
+        <w:t xml:space="preserve"> captur</w:t>
+      </w:r>
+      <w:r>
+        <w:t>es</w:t>
+      </w:r>
+      <w:r>
+        <w:t xml:space="preserve"> respon</w:t>
+      </w:r>
+      <w:r>
+        <w:t>ding</w:t>
+      </w:r>
+      <w:r>
+        <w:t xml:space="preserve"> </w:t>
+      </w:r>
+      <w:r>
+        <w:t xml:space="preserve">in the absence of </w:t>
+      </w:r>
+      <w:r>
+        <w:t>awareness</w:t>
+      </w:r>
+      <w:r>
+        <w:t xml:space="preserve"> or </w:t>
+      </w:r>
+      <w:r>
+        <w:t xml:space="preserve">intention to emit such responses. </w:t>
+      </w:r>
+      <w:r>
+        <w:t xml:space="preserve">Although several </w:t>
+      </w:r>
+      <w:r>
+        <w:t>studies have investigated the intentionality of AMP effects</w:t>
+      </w:r>
+      <w:r>
+        <w:t>, often with</w:t>
+      </w:r>
+      <w:r>
+        <w:t xml:space="preserve"> mixed findings (e.g., Bar-Anan &amp; Nosek, 2012; Payne et al., 2013; Gawronski &amp; Ye, 2015), </w:t>
+      </w:r>
+      <w:r>
+        <w:t xml:space="preserve">less work </w:t>
+      </w:r>
+      <w:r>
+        <w:t xml:space="preserve">has </w:t>
+      </w:r>
+      <w:r>
+        <w:t xml:space="preserve">examined the extent to which people are </w:t>
+      </w:r>
+      <w:r>
+        <w:t xml:space="preserve">unaware of </w:t>
+      </w:r>
+      <w:r>
+        <w:t>their pattern of responding on the task</w:t>
+      </w:r>
+      <w:r>
+        <w:t xml:space="preserve">. To date, the only direct empirical investigation </w:t>
+      </w:r>
+      <w:r>
+        <w:t xml:space="preserve">of this </w:t>
+      </w:r>
+      <w:r>
+        <w:t xml:space="preserve">has been </w:t>
+      </w:r>
+      <w:r>
+        <w:t xml:space="preserve">carried out by </w:t>
+      </w:r>
+      <w:r>
+        <w:t>Payne et al</w:t>
+      </w:r>
+      <w:r>
+        <w:t>.</w:t>
+      </w:r>
+      <w:r>
+        <w:t xml:space="preserve"> </w:t>
+      </w:r>
+      <w:r>
+        <w:t>(2013) E</w:t>
+      </w:r>
+      <w:r>
+        <w:t>xperiment</w:t>
+      </w:r>
+      <w:r>
+        <w:t xml:space="preserve"> 3</w:t>
+      </w:r>
+      <w:r>
+        <w:t xml:space="preserve">. </w:t>
+      </w:r>
+      <w:r>
+        <w:t xml:space="preserve">In this study participants completed </w:t>
+      </w:r>
+      <w:r>
+        <w:t xml:space="preserve">one of two AMPs: either a standard AMP, or a so-called </w:t>
+      </w:r>
+      <w:r>
+        <w:t>‘</w:t>
+      </w:r>
+      <w:r>
+        <w:t xml:space="preserve">skip-AMP. In the skip-AMP, </w:t>
+      </w:r>
+      <w:r>
+        <w:t xml:space="preserve">they </w:t>
+      </w:r>
+      <w:r>
+        <w:t xml:space="preserve">were provided </w:t>
+      </w:r>
+      <w:r>
+        <w:t xml:space="preserve">an </w:t>
+      </w:r>
+      <w:r>
+        <w:t xml:space="preserve">option to skip </w:t>
+      </w:r>
+      <w:r>
+        <w:t xml:space="preserve">responding </w:t>
+      </w:r>
+      <w:r>
+        <w:t xml:space="preserve">on trials where they felt that their evaluation of the target stimulus would be influenced by the </w:t>
+      </w:r>
+      <w:r>
+        <w:t xml:space="preserve">proceeding </w:t>
+      </w:r>
+      <w:r>
+        <w:t xml:space="preserve">prime stimulus. The authors </w:t>
+      </w:r>
+      <w:r>
+        <w:t xml:space="preserve">found </w:t>
+      </w:r>
+      <w:r>
+        <w:t xml:space="preserve">that effects </w:t>
+      </w:r>
+      <w:r>
+        <w:t xml:space="preserve">on the standard AMP did not differ </w:t>
+      </w:r>
+      <w:r>
+        <w:t>significantly in magnitude</w:t>
+      </w:r>
+      <w:r>
+        <w:t xml:space="preserve"> from those in the skip-AMP</w:t>
+      </w:r>
+      <w:r>
+        <w:t xml:space="preserve">. </w:t>
       </w:r>
     </w:p>
     <w:p>
@@ -466,20 +700,53 @@
         <w:ind w:firstLine="720"/>
       </w:pPr>
       <w:r>
-        <w:t xml:space="preserve">Although this represented a good initial step towards exploring awareness in the AMP, Payne et al.’s approach was not without issue. </w:t>
-      </w:r>
-      <w:r>
-        <w:t xml:space="preserve">In particular, </w:t>
-      </w:r>
-      <w:r>
-        <w:t xml:space="preserve">the sample size in the author’s </w:t>
-      </w:r>
-      <w:r>
         <w:lastRenderedPageBreak/>
-        <w:t>original study was relatively small (N = 36 per cell). Although Payne et al. argued that this sample w</w:t>
-      </w:r>
-      <w:r>
-        <w:t xml:space="preserve">ould provide “greater than .85 to detect an interaction between the repeated measures and between-subjects factors, even assuming a small effect size” (p. 383), the authors did not specify what effect size they qualified as “small”, nor what they specified as the correlation between the different within-subject measurements (i.e., the correlation between evaluations of the positive and negative primes). This unspecified correlation can make such a power analysis vary widely. </w:t>
+        <w:t xml:space="preserve">On the one hand, </w:t>
+      </w:r>
+      <w:r>
+        <w:t>this represent</w:t>
+      </w:r>
+      <w:r>
+        <w:t>s</w:t>
+      </w:r>
+      <w:r>
+        <w:t xml:space="preserve"> a good initial step towards exploring awareness in the AMP</w:t>
+      </w:r>
+      <w:r>
+        <w:t>. On the other hand,</w:t>
+      </w:r>
+      <w:r>
+        <w:t xml:space="preserve"> Payne et al.’s approach </w:t>
+      </w:r>
+      <w:r>
+        <w:t xml:space="preserve">is </w:t>
+      </w:r>
+      <w:r>
+        <w:t xml:space="preserve">not without issue. </w:t>
+      </w:r>
+      <w:r>
+        <w:t>T</w:t>
+      </w:r>
+      <w:r>
+        <w:t xml:space="preserve">he sample size in </w:t>
+      </w:r>
+      <w:r>
+        <w:t xml:space="preserve">their </w:t>
+      </w:r>
+      <w:r>
+        <w:t>study was relatively small (N = 36 per cell). Although Payne et al. argued that this sample w</w:t>
+      </w:r>
+      <w:r>
+        <w:t xml:space="preserve">ould provide </w:t>
+      </w:r>
+      <w:r>
+        <w:t xml:space="preserve">power </w:t>
+      </w:r>
+      <w:r>
+        <w:t xml:space="preserve">“greater than .85 to detect an interaction between the repeated measures and between-subjects factors, even assuming a small effect size” (p. 383), the authors did not specify what effect size they qualified as “small”, nor what they specified as the correlation between the different within-subject measurements (i.e., the correlation between evaluations of the positive and negative primes). This unspecified correlation can make such a power analysis vary widely. </w:t>
+      </w:r>
+      <w:r>
+        <w:t xml:space="preserve">Combining this with the fact that their sample size was relatively small, it is very possible that a true difference between the AMP types exists, but the authors simply did achieve sufficient power to detect such a difference. </w:t>
       </w:r>
     </w:p>
     <w:p>
@@ -491,659 +758,750 @@
         <w:t xml:space="preserve">In the current experiment, we </w:t>
       </w:r>
       <w:r>
-        <w:t>aim</w:t>
-      </w:r>
-      <w:r>
-        <w:t xml:space="preserve"> to replicate Payne et </w:t>
+        <w:t xml:space="preserve">sought </w:t>
+      </w:r>
+      <w:r>
+        <w:t>to replicate Payne et al</w:t>
+      </w:r>
+      <w:r>
+        <w:t>. (2013) E</w:t>
+      </w:r>
+      <w:r>
+        <w:t xml:space="preserve">xperiment </w:t>
+      </w:r>
+      <w:r>
+        <w:t xml:space="preserve">3 </w:t>
+      </w:r>
+      <w:r>
+        <w:t>with an increased sample size</w:t>
+      </w:r>
+      <w:r>
+        <w:t xml:space="preserve"> and </w:t>
+      </w:r>
+      <w:r>
+        <w:t xml:space="preserve">by using a </w:t>
+      </w:r>
+      <w:r>
+        <w:t xml:space="preserve">within-subject </w:t>
+      </w:r>
+      <w:r>
+        <w:t xml:space="preserve">design </w:t>
+      </w:r>
+      <w:r>
+        <w:t>to increase statistical power. Specifically, we</w:t>
+      </w:r>
+      <w:r>
+        <w:t xml:space="preserve"> will</w:t>
+      </w:r>
+      <w:r>
+        <w:t xml:space="preserve"> administer </w:t>
+      </w:r>
+      <w:r>
+        <w:t xml:space="preserve">an identical </w:t>
+      </w:r>
+      <w:r>
+        <w:t xml:space="preserve">standard AMP and skip-AMP </w:t>
+      </w:r>
+      <w:r>
+        <w:t xml:space="preserve">as in the original Payne et al. (2013) study. However, instead of using a between subject design we </w:t>
+      </w:r>
+      <w:proofErr w:type="gramStart"/>
+      <w:r>
+        <w:t>will  administer</w:t>
+      </w:r>
+      <w:proofErr w:type="gramEnd"/>
+      <w:r>
+        <w:t xml:space="preserve"> both AMPs to </w:t>
+      </w:r>
+      <w:r>
+        <w:t>all participants</w:t>
+      </w:r>
+      <w:r>
+        <w:t xml:space="preserve"> </w:t>
+      </w:r>
+      <w:r>
+        <w:t xml:space="preserve">and compare </w:t>
+      </w:r>
+      <w:r>
+        <w:t xml:space="preserve">AMP </w:t>
+      </w:r>
+      <w:r>
+        <w:t xml:space="preserve">effect sizes within (rather than between) </w:t>
+      </w:r>
+      <w:r>
+        <w:t>participants</w:t>
+      </w:r>
+      <w:r>
+        <w:t>.</w:t>
+      </w:r>
+      <w:r>
+        <w:t xml:space="preserve"> </w:t>
+      </w:r>
+      <w:r>
+        <w:t>Furthermore</w:t>
+      </w:r>
+      <w:r>
+        <w:t xml:space="preserve">, we preregister a better-fitting statistical methodology, by </w:t>
+      </w:r>
+      <w:r>
+        <w:t xml:space="preserve">using a </w:t>
+      </w:r>
+      <w:proofErr w:type="gramStart"/>
+      <w:r>
+        <w:t>partially-overlapping</w:t>
+      </w:r>
+      <w:proofErr w:type="gramEnd"/>
+      <w:r>
+        <w:t xml:space="preserve"> t-test to account for participants who skip either all trials or no trials.</w:t>
+      </w:r>
+      <w:r>
+        <w:t xml:space="preserve"> </w:t>
+      </w:r>
+      <w:r>
+        <w:t xml:space="preserve">We expect that, contrary to the findings of Payne et al. (2013), there </w:t>
+      </w:r>
+      <w:r>
+        <w:rPr>
+          <w:i/>
+          <w:iCs/>
+        </w:rPr>
+        <w:t xml:space="preserve">will </w:t>
+      </w:r>
+      <w:r>
+        <w:t xml:space="preserve">be a statistically significant difference between AMP effects in the standard AMP vs. skip AMP, such that skip AMP effect sizes will be significantly smaller. </w:t>
+      </w:r>
+    </w:p>
+    <w:p>
+      <w:pPr>
+        <w:spacing w:line="480" w:lineRule="auto"/>
+        <w:jc w:val="center"/>
+        <w:rPr>
+          <w:b/>
+        </w:rPr>
+      </w:pPr>
+      <w:r>
+        <w:rPr>
+          <w:b/>
+        </w:rPr>
+        <w:t>Method</w:t>
+      </w:r>
+    </w:p>
+    <w:p>
+      <w:pPr>
+        <w:spacing w:line="480" w:lineRule="auto"/>
+        <w:rPr>
+          <w:b/>
+        </w:rPr>
+      </w:pPr>
+      <w:r>
+        <w:rPr>
+          <w:b/>
+        </w:rPr>
+        <w:t>Sample</w:t>
+      </w:r>
+    </w:p>
+    <w:p>
+      <w:pPr>
+        <w:spacing w:line="480" w:lineRule="auto"/>
+        <w:ind w:firstLine="720"/>
+      </w:pPr>
+      <w:r>
+        <w:lastRenderedPageBreak/>
+        <w:t xml:space="preserve">Data </w:t>
+      </w:r>
+      <w:r>
+        <w:t xml:space="preserve">will be </w:t>
+      </w:r>
+      <w:r>
+        <w:t xml:space="preserve">collected online </w:t>
+      </w:r>
+      <w:r>
+        <w:t xml:space="preserve">via the </w:t>
+      </w:r>
+      <w:r>
+        <w:t>Prolific</w:t>
+      </w:r>
+      <w:r>
+        <w:t xml:space="preserve"> Academic website</w:t>
+      </w:r>
+      <w:r>
+        <w:t xml:space="preserve">. Based on an expected mean duration of </w:t>
+      </w:r>
+      <w:r>
+        <w:t>10</w:t>
+      </w:r>
+      <w:r>
+        <w:t xml:space="preserve"> minutes, participants will be paid </w:t>
+      </w:r>
+      <w:r>
+        <w:t>£</w:t>
+      </w:r>
+      <w:r>
+        <w:t>0</w:t>
+      </w:r>
+      <w:r>
+        <w:t>.85</w:t>
+      </w:r>
+      <w:r>
+        <w:t xml:space="preserve">. </w:t>
+      </w:r>
+    </w:p>
+    <w:p>
+      <w:pPr>
+        <w:spacing w:line="480" w:lineRule="auto"/>
+        <w:rPr>
+          <w:b/>
+          <w:i/>
+        </w:rPr>
+      </w:pPr>
+      <w:r>
+        <w:rPr>
+          <w:b/>
+          <w:i/>
+        </w:rPr>
+        <w:t>Planned sample size &amp; stopping rules</w:t>
+      </w:r>
+    </w:p>
+    <w:p>
+      <w:pPr>
+        <w:spacing w:line="480" w:lineRule="auto"/>
+        <w:ind w:firstLine="720"/>
+      </w:pPr>
+      <w:r>
+        <w:t xml:space="preserve">For our </w:t>
+      </w:r>
+      <w:r>
+        <w:t>first</w:t>
+      </w:r>
+      <w:r>
+        <w:t xml:space="preserve"> hypothesis test</w:t>
+      </w:r>
+      <w:r>
+        <w:t xml:space="preserve">, we </w:t>
+      </w:r>
+      <w:r>
+        <w:t xml:space="preserve">firstly </w:t>
+      </w:r>
+      <w:r>
+        <w:t xml:space="preserve">used the </w:t>
       </w:r>
       <w:proofErr w:type="spellStart"/>
       <w:r>
-        <w:t>al’s</w:t>
+        <w:t>pwr</w:t>
       </w:r>
       <w:proofErr w:type="spellEnd"/>
       <w:r>
-        <w:t xml:space="preserve"> third experiment with an increased sample size</w:t>
-      </w:r>
-      <w:r>
-        <w:t xml:space="preserve"> and taking within-subject measurements to increase statistical power. Specifically, we</w:t>
-      </w:r>
-      <w:r>
-        <w:t xml:space="preserve"> will</w:t>
-      </w:r>
-      <w:r>
-        <w:t xml:space="preserve"> administer both the standard AMP and the skip-AMP to all participants</w:t>
+        <w:t xml:space="preserve"> package in R to compute the number of subjects required to detect </w:t>
+      </w:r>
+      <w:r>
+        <w:t xml:space="preserve">a small Cohen’s d </w:t>
+      </w:r>
+      <w:r>
+        <w:t>effect size (i.e., 0.</w:t>
+      </w:r>
+      <w:r>
+        <w:t>3</w:t>
+      </w:r>
+      <w:r>
+        <w:t xml:space="preserve">) in </w:t>
+      </w:r>
+      <w:r>
+        <w:t>a paired-samples t-test</w:t>
+      </w:r>
+      <w:r>
+        <w:t xml:space="preserve"> at the conventional alpha level (.05) </w:t>
+      </w:r>
+      <w:r>
+        <w:t>with</w:t>
+      </w:r>
+      <w:r>
+        <w:t xml:space="preserve"> 95% power. </w:t>
+      </w:r>
+      <w:r>
+        <w:t>On the basis of this, 147</w:t>
+      </w:r>
+      <w:r>
+        <w:t xml:space="preserve"> subjects would be required. </w:t>
+      </w:r>
+      <w:r>
+        <w:t xml:space="preserve">We then calculated how many participants would be required to detect such an effect size in a two-sample t-test with otherwise identical parameters; in this case, 289 participants would be required. Given that a </w:t>
+      </w:r>
+      <w:proofErr w:type="gramStart"/>
+      <w:r>
+        <w:t>partially-overlapping</w:t>
+      </w:r>
+      <w:proofErr w:type="gramEnd"/>
+      <w:r>
+        <w:t xml:space="preserve"> t-test’s power typically falls somewhere between a paired-samples t-test and a two-sample t-test (Derrick et al., 2017), 289 participants would provide us with at least 95% power to detect a small effect size in a partially-overlapping t-test. 289</w:t>
+      </w:r>
+      <w:r>
+        <w:t xml:space="preserve"> participants would also provide us with power to detect a </w:t>
+      </w:r>
+      <w:r>
+        <w:t xml:space="preserve">very </w:t>
+      </w:r>
+      <w:r>
+        <w:t>small Cohen’s f effect size (i.e., 0.0</w:t>
+      </w:r>
+      <w:r>
+        <w:t>45</w:t>
+      </w:r>
+      <w:r>
+        <w:t>) in a linear regression with one dependent variable and one independent variable (i.e., the analysis for our second hypothesis test). We</w:t>
+      </w:r>
+      <w:r>
+        <w:t xml:space="preserve"> will </w:t>
+      </w:r>
+      <w:r>
+        <w:t xml:space="preserve">therefore </w:t>
+      </w:r>
+      <w:r>
+        <w:t xml:space="preserve">collect data from </w:t>
+      </w:r>
+      <w:r>
+        <w:t>290</w:t>
+      </w:r>
+      <w:r>
+        <w:t xml:space="preserve"> participants based on the availability of resources. </w:t>
+      </w:r>
+      <w:r>
+        <w:t xml:space="preserve">For our sampling strategy, </w:t>
+      </w:r>
+      <w:r>
+        <w:t>290</w:t>
       </w:r>
       <w:r>
         <w:t xml:space="preserve"> </w:t>
       </w:r>
       <w:r>
-        <w:t>and compare effect sizes within (rather than between) subjects.</w:t>
-      </w:r>
-      <w:r>
-        <w:t xml:space="preserve"> Additionally, we preregister a better-fitting statistical methodology, by </w:t>
-      </w:r>
-      <w:r>
-        <w:t xml:space="preserve">using a </w:t>
+        <w:t xml:space="preserve">initial </w:t>
+      </w:r>
+      <w:r>
+        <w:t xml:space="preserve">participants will be </w:t>
+      </w:r>
+      <w:r>
+        <w:t>collected,</w:t>
+      </w:r>
+      <w:r>
+        <w:t xml:space="preserve"> and exclusion criteria will be applied. Then participants will be added in batches of 10 until at there are at least </w:t>
+      </w:r>
+      <w:r>
+        <w:t>290</w:t>
+      </w:r>
+      <w:r>
+        <w:t xml:space="preserve"> participants who meet both inclusion and exclusion criteria</w:t>
+      </w:r>
+      <w:r>
+        <w:t>.</w:t>
+      </w:r>
+      <w:r>
+        <w:t xml:space="preserve"> </w:t>
+      </w:r>
+      <w:r>
+        <w:t xml:space="preserve">Thereafter </w:t>
+      </w:r>
+      <w:r>
+        <w:t>data collection will stop.</w:t>
+      </w:r>
+    </w:p>
+    <w:p>
+      <w:pPr>
+        <w:spacing w:line="480" w:lineRule="auto"/>
+        <w:ind w:firstLine="720"/>
+      </w:pPr>
+      <w:r>
+        <w:rPr>
+          <w:b/>
+        </w:rPr>
+        <w:t>Inclusion criteria</w:t>
+      </w:r>
+      <w:r>
+        <w:rPr>
+          <w:b/>
+          <w:i/>
+        </w:rPr>
+        <w:t xml:space="preserve">. </w:t>
+      </w:r>
+      <w:r>
+        <w:t>Age 18-65, fluent English, Prolific rating &gt;= 90%, no participation in similar studies by our research group.</w:t>
+      </w:r>
+    </w:p>
+    <w:p>
+      <w:pPr>
+        <w:spacing w:line="480" w:lineRule="auto"/>
+        <w:ind w:firstLine="720"/>
+        <w:rPr>
+          <w:b/>
+          <w:i/>
+        </w:rPr>
+      </w:pPr>
+      <w:r>
+        <w:rPr>
+          <w:b/>
+        </w:rPr>
+        <w:t>Exclusion criteria.</w:t>
+      </w:r>
+      <w:r>
+        <w:rPr>
+          <w:b/>
+          <w:i/>
+        </w:rPr>
+        <w:t xml:space="preserve"> </w:t>
+      </w:r>
+      <w:r>
+        <w:t xml:space="preserve">Completion time on Prolific &lt; 3 minutes, and partial data on the </w:t>
       </w:r>
       <w:proofErr w:type="gramStart"/>
       <w:r>
+        <w:t>demographics</w:t>
+      </w:r>
+      <w:proofErr w:type="gramEnd"/>
+      <w:r>
+        <w:t xml:space="preserve"> questionnaire o</w:t>
+      </w:r>
+      <w:r>
+        <w:t xml:space="preserve">r either </w:t>
+      </w:r>
+      <w:r>
+        <w:t>AMP.</w:t>
+      </w:r>
+    </w:p>
+    <w:p>
+      <w:pPr>
+        <w:spacing w:line="480" w:lineRule="auto"/>
+        <w:rPr>
+          <w:b/>
+        </w:rPr>
+      </w:pPr>
+      <w:r>
+        <w:rPr>
+          <w:b/>
+        </w:rPr>
+        <w:t>Design</w:t>
+      </w:r>
+    </w:p>
+    <w:p>
+      <w:pPr>
+        <w:spacing w:line="480" w:lineRule="auto"/>
+        <w:ind w:firstLine="720"/>
+        <w:rPr>
+          <w:b/>
+        </w:rPr>
+      </w:pPr>
+      <w:r>
+        <w:rPr>
+          <w:b/>
+        </w:rPr>
+        <w:lastRenderedPageBreak/>
+        <w:t>IVs.</w:t>
+      </w:r>
+    </w:p>
+    <w:p>
+      <w:pPr>
+        <w:spacing w:line="480" w:lineRule="auto"/>
+        <w:ind w:firstLine="720"/>
+      </w:pPr>
+      <w:r>
+        <w:t>1. AMP type (standard AMP vs. skip AMP).</w:t>
+      </w:r>
+    </w:p>
+    <w:p>
+      <w:pPr>
+        <w:spacing w:line="480" w:lineRule="auto"/>
+        <w:ind w:firstLine="720"/>
+      </w:pPr>
+      <w:r>
+        <w:t>2</w:t>
+      </w:r>
+      <w:r>
+        <w:t xml:space="preserve">. Valence of the prime stimuli used in the AMP (positive vs. negative). </w:t>
+      </w:r>
+    </w:p>
+    <w:p>
+      <w:pPr>
+        <w:spacing w:line="480" w:lineRule="auto"/>
+        <w:ind w:firstLine="720"/>
+      </w:pPr>
+      <w:r>
+        <w:rPr>
+          <w:b/>
+        </w:rPr>
+        <w:t>DV</w:t>
+      </w:r>
+      <w:r>
+        <w:rPr>
+          <w:b/>
+        </w:rPr>
+        <w:t>.</w:t>
+      </w:r>
+      <w:r>
+        <w:t xml:space="preserve"> </w:t>
+      </w:r>
+      <w:r>
+        <w:t xml:space="preserve">Evaluations within </w:t>
+      </w:r>
+      <w:r>
+        <w:t>each</w:t>
+      </w:r>
+      <w:r>
+        <w:t xml:space="preserve"> AMP </w:t>
+      </w:r>
+      <w:r>
+        <w:t>(</w:t>
+      </w:r>
+      <w:r>
+        <w:t>pleasant or unpleasant</w:t>
+      </w:r>
+      <w:r>
+        <w:t>; skipped trials in the skip AMP are discarded</w:t>
+      </w:r>
+      <w:r>
+        <w:t>)</w:t>
+      </w:r>
+      <w:r>
+        <w:t xml:space="preserve">. </w:t>
+      </w:r>
+    </w:p>
+    <w:p>
+      <w:pPr>
+        <w:spacing w:line="480" w:lineRule="auto"/>
+        <w:rPr>
+          <w:b/>
+        </w:rPr>
+      </w:pPr>
+      <w:r>
+        <w:rPr>
+          <w:b/>
+        </w:rPr>
+        <w:t>Procedure</w:t>
+      </w:r>
+    </w:p>
+    <w:p>
+      <w:pPr>
+        <w:spacing w:line="480" w:lineRule="auto"/>
+        <w:ind w:firstLine="720"/>
+      </w:pPr>
+      <w:r>
+        <w:t>Participants will complete the demographics questionnaire,</w:t>
+      </w:r>
+      <w:r>
+        <w:t xml:space="preserve"> then </w:t>
+      </w:r>
+      <w:r>
+        <w:t xml:space="preserve">the </w:t>
+      </w:r>
+      <w:r>
+        <w:t>standard AMP</w:t>
+      </w:r>
+      <w:r>
+        <w:t>, and then the skip AMP.</w:t>
+      </w:r>
+    </w:p>
+    <w:p>
+      <w:pPr>
+        <w:spacing w:line="480" w:lineRule="auto"/>
+        <w:rPr>
+          <w:b/>
+        </w:rPr>
+      </w:pPr>
+      <w:r>
+        <w:rPr>
+          <w:b/>
+        </w:rPr>
+        <w:t xml:space="preserve">Measures </w:t>
+      </w:r>
+    </w:p>
+    <w:p>
+      <w:pPr>
+        <w:spacing w:line="480" w:lineRule="auto"/>
+        <w:ind w:firstLine="720"/>
+      </w:pPr>
+      <w:r>
+        <w:t>A</w:t>
+      </w:r>
+      <w:r>
+        <w:t xml:space="preserve"> standard </w:t>
+      </w:r>
+      <w:r>
+        <w:t>Affect Misattribution Procedure (AMP; Payne et al., 2005) with the following pa</w:t>
+      </w:r>
+      <w:r>
+        <w:t xml:space="preserve">rameters: 10 practice trials, </w:t>
+      </w:r>
+      <w:r>
+        <w:t>72</w:t>
+      </w:r>
+      <w:r>
+        <w:t xml:space="preserve"> main trials, </w:t>
+      </w:r>
+      <w:r>
+        <w:t xml:space="preserve">12 positive and 12 </w:t>
+      </w:r>
+      <w:r>
+        <w:t>negative valence images</w:t>
+      </w:r>
+      <w:r>
+        <w:t xml:space="preserve">, and </w:t>
+      </w:r>
+      <w:r>
+        <w:t>72</w:t>
+      </w:r>
+      <w:r>
+        <w:t xml:space="preserve"> Chinese characters. </w:t>
+      </w:r>
+      <w:r>
+        <w:t xml:space="preserve">Participants must respond to each Chinese character as either pleasant or unpleasant using the E and I computer keys. The skip AMP </w:t>
+      </w:r>
+      <w:r>
+        <w:t xml:space="preserve">is </w:t>
+      </w:r>
+      <w:r>
+        <w:t>identical to the standard AMP, with the exception that participants can skip trials where they feel they will be influenced by the prime by pressing the spacebar, rather than the E or I key.</w:t>
+      </w:r>
+      <w:r>
+        <w:t xml:space="preserve"> Notably, our AMPs are identical to those used by Payne et al., with two exceptions: (</w:t>
+      </w:r>
+      <w:proofErr w:type="spellStart"/>
+      <w:r>
+        <w:t>i</w:t>
+      </w:r>
+      <w:proofErr w:type="spellEnd"/>
+      <w:r>
+        <w:t xml:space="preserve">) we use 72, rather than 120, trials, and (ii) we do not use neutral primes, as these are regularly unused in other AMP studies (e.g., Gawronski &amp; Ye, 2015). </w:t>
+      </w:r>
+    </w:p>
+    <w:p>
+      <w:pPr>
+        <w:spacing w:line="480" w:lineRule="auto"/>
+        <w:rPr>
+          <w:b/>
+        </w:rPr>
+      </w:pPr>
+      <w:r>
+        <w:rPr>
+          <w:b/>
+        </w:rPr>
+        <w:t>Hypotheses</w:t>
+      </w:r>
+    </w:p>
+    <w:p>
+      <w:pPr>
+        <w:spacing w:line="480" w:lineRule="auto"/>
+        <w:ind w:firstLine="720"/>
+      </w:pPr>
+      <w:r>
+        <w:rPr>
+          <w:b/>
+        </w:rPr>
+        <w:t>H1.</w:t>
+      </w:r>
+      <w:r>
+        <w:t xml:space="preserve"> The AMP effect</w:t>
+      </w:r>
+      <w:r>
+        <w:t xml:space="preserve"> </w:t>
+      </w:r>
+      <w:r>
+        <w:t xml:space="preserve">in the skip AMP will be smaller than in the standard AMP. </w:t>
+      </w:r>
+    </w:p>
+    <w:p>
+      <w:pPr>
+        <w:spacing w:line="480" w:lineRule="auto"/>
+        <w:ind w:firstLine="720"/>
+      </w:pPr>
+      <w:r>
+        <w:rPr>
+          <w:b/>
+          <w:bCs/>
+        </w:rPr>
+        <w:t xml:space="preserve">H2. </w:t>
+      </w:r>
+      <w:r>
+        <w:t>The rate of skipping in the skip AMP will predict effect sizes in the standard AMP.</w:t>
+      </w:r>
+    </w:p>
+    <w:p>
+      <w:pPr>
+        <w:spacing w:line="480" w:lineRule="auto"/>
+        <w:jc w:val="center"/>
+        <w:rPr>
+          <w:b/>
+        </w:rPr>
+      </w:pPr>
+      <w:r>
+        <w:rPr>
+          <w:b/>
+        </w:rPr>
+        <w:t>Results</w:t>
+      </w:r>
+    </w:p>
+    <w:p>
+      <w:pPr>
+        <w:spacing w:line="480" w:lineRule="auto"/>
+        <w:rPr>
+          <w:b/>
+        </w:rPr>
+      </w:pPr>
+      <w:r>
+        <w:rPr>
+          <w:b/>
+        </w:rPr>
+        <w:t>Analytic strategy</w:t>
+      </w:r>
+    </w:p>
+    <w:p>
+      <w:pPr>
+        <w:spacing w:line="480" w:lineRule="auto"/>
+        <w:ind w:firstLine="720"/>
+      </w:pPr>
+      <w:r>
+        <w:rPr>
+          <w:b/>
+        </w:rPr>
+        <w:lastRenderedPageBreak/>
+        <w:t xml:space="preserve">Hypothesis </w:t>
+      </w:r>
+      <w:r>
+        <w:rPr>
+          <w:b/>
+        </w:rPr>
+        <w:t>tests.</w:t>
+      </w:r>
+      <w:r>
+        <w:rPr>
+          <w:b/>
+        </w:rPr>
+        <w:t xml:space="preserve"> </w:t>
+      </w:r>
+      <w:r>
+        <w:t xml:space="preserve">We will compare AMP effects for both the standard AMP and the skip AMP using a </w:t>
+      </w:r>
+      <w:proofErr w:type="gramStart"/>
+      <w:r>
         <w:t>partially-overlapping</w:t>
       </w:r>
       <w:proofErr w:type="gramEnd"/>
       <w:r>
-        <w:t xml:space="preserve"> t-test to account for participants who skip either all trials or no trials.</w:t>
-      </w:r>
-      <w:r>
         <w:t xml:space="preserve"> </w:t>
       </w:r>
-    </w:p>
-    <w:p>
-      <w:pPr>
-        <w:spacing w:line="480" w:lineRule="auto"/>
-        <w:jc w:val="center"/>
-        <w:rPr>
-          <w:b/>
-        </w:rPr>
-      </w:pPr>
-      <w:r>
-        <w:rPr>
-          <w:b/>
-        </w:rPr>
-        <w:t>Method</w:t>
-      </w:r>
-    </w:p>
-    <w:p>
-      <w:pPr>
-        <w:spacing w:line="480" w:lineRule="auto"/>
-        <w:rPr>
-          <w:b/>
-        </w:rPr>
-      </w:pPr>
-      <w:r>
-        <w:rPr>
-          <w:b/>
-        </w:rPr>
-        <w:t>Sample</w:t>
-      </w:r>
-    </w:p>
-    <w:p>
-      <w:pPr>
-        <w:spacing w:line="480" w:lineRule="auto"/>
-        <w:ind w:firstLine="720"/>
-      </w:pPr>
-      <w:r>
-        <w:t xml:space="preserve">Data </w:t>
-      </w:r>
-      <w:r>
-        <w:t xml:space="preserve">will be </w:t>
-      </w:r>
-      <w:r>
-        <w:t xml:space="preserve">collected online </w:t>
-      </w:r>
-      <w:r>
-        <w:t xml:space="preserve">via the </w:t>
-      </w:r>
-      <w:r>
-        <w:t>Prolific</w:t>
-      </w:r>
-      <w:r>
-        <w:t xml:space="preserve"> Academic website</w:t>
-      </w:r>
-      <w:r>
-        <w:t xml:space="preserve">. Based on an expected mean duration of </w:t>
-      </w:r>
-      <w:r>
-        <w:t>10</w:t>
-      </w:r>
-      <w:r>
-        <w:t xml:space="preserve"> minutes, participants will be paid </w:t>
-      </w:r>
-      <w:r>
-        <w:t>£</w:t>
-      </w:r>
-      <w:r>
-        <w:t>.85</w:t>
-      </w:r>
-      <w:r>
-        <w:t xml:space="preserve">. </w:t>
-      </w:r>
-    </w:p>
-    <w:p>
-      <w:pPr>
-        <w:spacing w:line="480" w:lineRule="auto"/>
-        <w:rPr>
-          <w:b/>
-          <w:i/>
-        </w:rPr>
-      </w:pPr>
-      <w:r>
-        <w:rPr>
-          <w:b/>
-          <w:i/>
-        </w:rPr>
-        <w:t>Planned sample size &amp; stopping rules</w:t>
-      </w:r>
-    </w:p>
-    <w:p>
-      <w:pPr>
-        <w:spacing w:line="480" w:lineRule="auto"/>
-        <w:ind w:firstLine="720"/>
-      </w:pPr>
-      <w:r>
-        <w:t xml:space="preserve">For our </w:t>
-      </w:r>
-      <w:r>
-        <w:t>first</w:t>
-      </w:r>
-      <w:r>
-        <w:t xml:space="preserve"> hypothesis test</w:t>
-      </w:r>
-      <w:r>
-        <w:t xml:space="preserve">, we </w:t>
-      </w:r>
-      <w:r>
-        <w:t xml:space="preserve">firstly </w:t>
-      </w:r>
-      <w:r>
-        <w:t xml:space="preserve">used the </w:t>
-      </w:r>
-      <w:proofErr w:type="spellStart"/>
-      <w:r>
-        <w:t>pwr</w:t>
-      </w:r>
-      <w:proofErr w:type="spellEnd"/>
-      <w:r>
-        <w:t xml:space="preserve"> package in R to compute the number of subjects required to detect </w:t>
-      </w:r>
-      <w:r>
-        <w:t xml:space="preserve">a small Cohen’s d </w:t>
-      </w:r>
-      <w:r>
-        <w:t>effect size (i.e., 0.</w:t>
-      </w:r>
-      <w:r>
-        <w:t>3</w:t>
-      </w:r>
-      <w:r>
-        <w:t xml:space="preserve">) in </w:t>
-      </w:r>
-      <w:r>
-        <w:t>a paired-samples t-test</w:t>
-      </w:r>
-      <w:r>
-        <w:t xml:space="preserve"> at the conventional alpha level (.05) </w:t>
-      </w:r>
-      <w:r>
-        <w:t>with</w:t>
-      </w:r>
-      <w:r>
-        <w:t xml:space="preserve"> 95% power. </w:t>
-      </w:r>
-      <w:r>
-        <w:t>On the basis of this, 147</w:t>
-      </w:r>
-      <w:r>
-        <w:t xml:space="preserve"> subjects would be required. </w:t>
-      </w:r>
-      <w:r>
-        <w:t xml:space="preserve">We then calculated how many participants would be required to detect such an effect size in a two-sample t-test with otherwise identical parameters; in this case, 289 participants </w:t>
-      </w:r>
-      <w:r>
-        <w:lastRenderedPageBreak/>
-        <w:t xml:space="preserve">would be required. Given that a </w:t>
-      </w:r>
-      <w:proofErr w:type="gramStart"/>
-      <w:r>
-        <w:t>partially-overlapping</w:t>
-      </w:r>
-      <w:proofErr w:type="gramEnd"/>
-      <w:r>
-        <w:t xml:space="preserve"> t-test’s power typically falls somewhere between a paired-samples t-test and a two-sample t-test (Derrick et al., 2017), 289 participants would provide us with at least 95% power to detect a small effect size in a partially-overlapping t-test. 289</w:t>
-      </w:r>
-      <w:r>
-        <w:t xml:space="preserve"> participants would also provide us with power to detect a </w:t>
-      </w:r>
-      <w:r>
-        <w:t xml:space="preserve">very </w:t>
-      </w:r>
-      <w:r>
-        <w:t>small Cohen’s f effect size (i.e., 0.0</w:t>
-      </w:r>
-      <w:r>
-        <w:t>45</w:t>
-      </w:r>
-      <w:r>
-        <w:t>) in a linear regression with one dependent variable and one independent variable (i.e., the analysis for our second hypothesis test). We</w:t>
-      </w:r>
-      <w:r>
-        <w:t xml:space="preserve"> will </w:t>
-      </w:r>
-      <w:r>
-        <w:t xml:space="preserve">therefore </w:t>
-      </w:r>
-      <w:r>
-        <w:t xml:space="preserve">collect data from </w:t>
-      </w:r>
-      <w:r>
-        <w:t>290</w:t>
-      </w:r>
-      <w:r>
-        <w:t xml:space="preserve"> participants based on the availability of resources. </w:t>
-      </w:r>
-      <w:r>
-        <w:t xml:space="preserve">For our sampling strategy, </w:t>
-      </w:r>
-      <w:r>
-        <w:t>290</w:t>
-      </w:r>
-      <w:r>
-        <w:t xml:space="preserve"> </w:t>
-      </w:r>
-      <w:r>
-        <w:t xml:space="preserve">initial </w:t>
-      </w:r>
-      <w:r>
-        <w:t xml:space="preserve">participants will be </w:t>
-      </w:r>
-      <w:r>
-        <w:t>collected,</w:t>
-      </w:r>
-      <w:r>
-        <w:t xml:space="preserve"> and exclusion criteria will be applied. Then participants will be added in batches of 10 until at there are at least </w:t>
-      </w:r>
-      <w:r>
-        <w:t>290</w:t>
-      </w:r>
-      <w:r>
-        <w:t xml:space="preserve"> participants who meet both inclusion and exclusion criteria</w:t>
+      <w:r>
+        <w:t>t-test</w:t>
+      </w:r>
+      <w:r>
+        <w:t xml:space="preserve"> (Derrick et al., 2017)</w:t>
       </w:r>
       <w:r>
         <w:t>.</w:t>
       </w:r>
       <w:r>
-        <w:t xml:space="preserve"> </w:t>
-      </w:r>
-      <w:r>
-        <w:t xml:space="preserve">Thereafter </w:t>
-      </w:r>
-      <w:r>
-        <w:t>data collection will stop.</w:t>
-      </w:r>
-    </w:p>
-    <w:p>
-      <w:pPr>
-        <w:spacing w:line="480" w:lineRule="auto"/>
-        <w:ind w:firstLine="720"/>
-      </w:pPr>
-      <w:r>
-        <w:rPr>
-          <w:b/>
-        </w:rPr>
-        <w:t>Inclusion criteria</w:t>
-      </w:r>
-      <w:r>
-        <w:rPr>
-          <w:b/>
-          <w:i/>
-        </w:rPr>
-        <w:t xml:space="preserve">. </w:t>
-      </w:r>
-      <w:r>
-        <w:t>Age 18-65, fluent English, Prolific rating &gt;= 90%, no participation in similar studies by our research group.</w:t>
-      </w:r>
-    </w:p>
-    <w:p>
-      <w:pPr>
-        <w:spacing w:line="480" w:lineRule="auto"/>
-        <w:ind w:firstLine="720"/>
-        <w:rPr>
-          <w:b/>
-          <w:i/>
-        </w:rPr>
-      </w:pPr>
-      <w:r>
-        <w:rPr>
-          <w:b/>
-        </w:rPr>
-        <w:t>Exclusion criteria.</w:t>
-      </w:r>
-      <w:r>
-        <w:rPr>
-          <w:b/>
-          <w:i/>
-        </w:rPr>
-        <w:t xml:space="preserve"> </w:t>
-      </w:r>
-      <w:r>
-        <w:t>Completion time on Prolific &lt; 3 minutes, and partial data on the demographics questionnaire o</w:t>
-      </w:r>
-      <w:r>
-        <w:t xml:space="preserve">r either </w:t>
-      </w:r>
-      <w:r>
-        <w:t>AMP.</w:t>
-      </w:r>
-    </w:p>
-    <w:p>
-      <w:pPr>
-        <w:spacing w:line="480" w:lineRule="auto"/>
-        <w:rPr>
-          <w:b/>
-        </w:rPr>
-      </w:pPr>
-      <w:r>
-        <w:rPr>
-          <w:b/>
-        </w:rPr>
-        <w:t>Design</w:t>
-      </w:r>
-    </w:p>
-    <w:p>
-      <w:pPr>
-        <w:spacing w:line="480" w:lineRule="auto"/>
-        <w:ind w:firstLine="720"/>
-        <w:rPr>
-          <w:b/>
-        </w:rPr>
-      </w:pPr>
-      <w:r>
-        <w:rPr>
-          <w:b/>
-        </w:rPr>
-        <w:t>IVs.</w:t>
-      </w:r>
-    </w:p>
-    <w:p>
-      <w:pPr>
-        <w:spacing w:line="480" w:lineRule="auto"/>
-        <w:ind w:firstLine="720"/>
-      </w:pPr>
-      <w:r>
-        <w:t>1. AMP type (standard AMP vs. skip AMP).</w:t>
-      </w:r>
-    </w:p>
-    <w:p>
-      <w:pPr>
-        <w:spacing w:line="480" w:lineRule="auto"/>
-        <w:ind w:firstLine="720"/>
-      </w:pPr>
-      <w:r>
-        <w:t>2</w:t>
-      </w:r>
-      <w:r>
-        <w:t xml:space="preserve">. Valence of the prime stimuli used in the AMP (positive vs. negative). </w:t>
-      </w:r>
-    </w:p>
-    <w:p>
-      <w:pPr>
-        <w:spacing w:line="480" w:lineRule="auto"/>
-        <w:ind w:firstLine="720"/>
-      </w:pPr>
-      <w:r>
-        <w:rPr>
-          <w:b/>
-        </w:rPr>
-        <w:t>DV</w:t>
-      </w:r>
-      <w:r>
-        <w:rPr>
-          <w:b/>
-        </w:rPr>
-        <w:t>.</w:t>
-      </w:r>
-      <w:r>
-        <w:t xml:space="preserve"> </w:t>
-      </w:r>
-      <w:r>
-        <w:t xml:space="preserve">Evaluations within </w:t>
-      </w:r>
-      <w:r>
-        <w:t>each</w:t>
-      </w:r>
-      <w:r>
-        <w:t xml:space="preserve"> AMP </w:t>
-      </w:r>
-      <w:r>
-        <w:t>(</w:t>
-      </w:r>
-      <w:r>
-        <w:t>pleasant or unpleasant</w:t>
-      </w:r>
-      <w:r>
-        <w:t>; skipped trials in the skip AMP are discarded</w:t>
-      </w:r>
-      <w:r>
-        <w:t>)</w:t>
-      </w:r>
-      <w:r>
-        <w:t xml:space="preserve">. </w:t>
-      </w:r>
-    </w:p>
-    <w:p>
-      <w:pPr>
-        <w:spacing w:line="480" w:lineRule="auto"/>
-        <w:rPr>
-          <w:b/>
-        </w:rPr>
-      </w:pPr>
-      <w:r>
-        <w:rPr>
-          <w:b/>
-        </w:rPr>
-        <w:t>Procedure</w:t>
-      </w:r>
-    </w:p>
-    <w:p>
-      <w:pPr>
-        <w:spacing w:line="480" w:lineRule="auto"/>
-        <w:ind w:firstLine="720"/>
-      </w:pPr>
-      <w:r>
-        <w:t>Participants will complete the demographics questionnaire,</w:t>
-      </w:r>
-      <w:r>
-        <w:t xml:space="preserve"> then </w:t>
-      </w:r>
-      <w:r>
-        <w:t xml:space="preserve">the </w:t>
-      </w:r>
-      <w:r>
-        <w:t>standard AMP</w:t>
-      </w:r>
-      <w:r>
-        <w:t>, and then the skip AMP.</w:t>
-      </w:r>
-    </w:p>
-    <w:p>
-      <w:pPr>
-        <w:spacing w:line="480" w:lineRule="auto"/>
-        <w:rPr>
-          <w:b/>
-        </w:rPr>
-      </w:pPr>
-      <w:r>
-        <w:rPr>
-          <w:b/>
-        </w:rPr>
-        <w:lastRenderedPageBreak/>
-        <w:t xml:space="preserve">Measures </w:t>
-      </w:r>
-    </w:p>
-    <w:p>
-      <w:pPr>
-        <w:spacing w:line="480" w:lineRule="auto"/>
-        <w:ind w:firstLine="720"/>
-      </w:pPr>
-      <w:r>
-        <w:t>A</w:t>
-      </w:r>
-      <w:r>
-        <w:t xml:space="preserve"> standard </w:t>
-      </w:r>
-      <w:r>
-        <w:t>Affect Misattribution Procedure (AMP; Payne et al., 2005) with the following pa</w:t>
-      </w:r>
-      <w:r>
-        <w:t xml:space="preserve">rameters: 10 practice trials, </w:t>
-      </w:r>
-      <w:r>
-        <w:t>72</w:t>
-      </w:r>
-      <w:r>
-        <w:t xml:space="preserve"> main trials, </w:t>
-      </w:r>
-      <w:r>
-        <w:t xml:space="preserve">12 positive and 12 </w:t>
-      </w:r>
-      <w:r>
-        <w:t>negative valence images</w:t>
-      </w:r>
-      <w:r>
-        <w:t xml:space="preserve">, and </w:t>
-      </w:r>
-      <w:r>
-        <w:t>72</w:t>
-      </w:r>
-      <w:r>
-        <w:t xml:space="preserve"> Chinese characters. </w:t>
-      </w:r>
-      <w:r>
-        <w:t>Participants must respond to each Chinese character as either pleasant or unpleasant using the E and I computer keys. The skip AMP will be identical to the standard AMP, with the exception that participants can skip trials where they feel they will be influenced by the prime by pressing the spacebar, rather than the E or I key.</w:t>
-      </w:r>
-    </w:p>
-    <w:p>
-      <w:pPr>
-        <w:spacing w:line="480" w:lineRule="auto"/>
-        <w:rPr>
-          <w:b/>
-        </w:rPr>
-      </w:pPr>
-      <w:r>
-        <w:rPr>
-          <w:b/>
-        </w:rPr>
-        <w:t>Hypotheses</w:t>
-      </w:r>
-    </w:p>
-    <w:p>
-      <w:pPr>
-        <w:spacing w:line="480" w:lineRule="auto"/>
-        <w:ind w:firstLine="720"/>
-      </w:pPr>
-      <w:r>
-        <w:rPr>
-          <w:b/>
-        </w:rPr>
-        <w:t>H1.</w:t>
-      </w:r>
-      <w:r>
-        <w:t xml:space="preserve"> The AMP effect</w:t>
-      </w:r>
-      <w:r>
-        <w:t xml:space="preserve"> </w:t>
-      </w:r>
-      <w:r>
-        <w:t xml:space="preserve">in the skip AMP will be smaller than in the standard AMP. </w:t>
-      </w:r>
-    </w:p>
-    <w:p>
-      <w:pPr>
-        <w:spacing w:line="480" w:lineRule="auto"/>
-        <w:ind w:firstLine="720"/>
-      </w:pPr>
-      <w:r>
-        <w:rPr>
-          <w:b/>
-          <w:bCs/>
-        </w:rPr>
-        <w:t xml:space="preserve">H2. </w:t>
-      </w:r>
-      <w:commentRangeStart w:id="0"/>
-      <w:r>
-        <w:t>The rate of skipping in the skip AMP will predict effect sizes in the standard AMP.</w:t>
-      </w:r>
-      <w:commentRangeEnd w:id="0"/>
-      <w:r>
-        <w:rPr>
-          <w:rStyle w:val="CommentReference"/>
-        </w:rPr>
-        <w:commentReference w:id="0"/>
-      </w:r>
-    </w:p>
-    <w:p>
-      <w:pPr>
-        <w:spacing w:line="480" w:lineRule="auto"/>
-        <w:jc w:val="center"/>
-        <w:rPr>
-          <w:b/>
-        </w:rPr>
-      </w:pPr>
-      <w:r>
-        <w:rPr>
-          <w:b/>
-        </w:rPr>
-        <w:t>Results</w:t>
-      </w:r>
-    </w:p>
-    <w:p>
-      <w:pPr>
-        <w:spacing w:line="480" w:lineRule="auto"/>
-        <w:rPr>
-          <w:b/>
-        </w:rPr>
-      </w:pPr>
-      <w:r>
-        <w:rPr>
-          <w:b/>
-        </w:rPr>
-        <w:t>Analytic strategy</w:t>
-      </w:r>
-    </w:p>
-    <w:p>
-      <w:pPr>
-        <w:spacing w:line="480" w:lineRule="auto"/>
-        <w:ind w:firstLine="720"/>
-      </w:pPr>
-      <w:r>
-        <w:rPr>
-          <w:b/>
-        </w:rPr>
-        <w:t xml:space="preserve">Hypothesis </w:t>
-      </w:r>
-      <w:r>
-        <w:rPr>
-          <w:b/>
-        </w:rPr>
-        <w:t>tests.</w:t>
-      </w:r>
-      <w:r>
-        <w:rPr>
-          <w:b/>
-        </w:rPr>
-        <w:t xml:space="preserve"> </w:t>
-      </w:r>
-      <w:r>
-        <w:t xml:space="preserve">We will compare AMP effects for both the standard AMP and the skip AMP using a </w:t>
-      </w:r>
-      <w:proofErr w:type="gramStart"/>
-      <w:r>
-        <w:t>partially-overlapping</w:t>
-      </w:r>
-      <w:proofErr w:type="gramEnd"/>
-      <w:r>
-        <w:t xml:space="preserve"> </w:t>
-      </w:r>
-      <w:r>
-        <w:t>t-test</w:t>
-      </w:r>
-      <w:r>
-        <w:t xml:space="preserve"> (Derrick et al., 2017)</w:t>
-      </w:r>
-      <w:r>
-        <w:t>.</w:t>
-      </w:r>
-      <w:r>
-        <w:t xml:space="preserve"> Specifically, the partially-overlapping t-test will be used due to the fact that participants who exhibit a very high degree of awareness in the skip-AMP (i.e., skip most or all trials) may not demonstrate an AMP effect at all, and their exclude would distort our results (given that those participants who are most highly influence-aware may also be those who would demonstrate the largest AMP effects. </w:t>
+        <w:t xml:space="preserve"> Specifically, the partially-overlapping t-test will be used due to the fact that participants who exhibit a very high degree of awareness in the skip-AMP (i.e., skip most or all trials) may not demonstrate an AMP effect at all, and their exclu</w:t>
+      </w:r>
+      <w:r>
+        <w:t xml:space="preserve">sion </w:t>
+      </w:r>
+      <w:r>
+        <w:t xml:space="preserve">would distort our results (given that those participants who are most highly influence-aware may also be those who would demonstrate the largest AMP effects. </w:t>
       </w:r>
       <w:r>
         <w:t>We expect that</w:t>
@@ -1176,9 +1534,9 @@
     </w:p>
     <w:p/>
     <w:sectPr>
-      <w:headerReference w:type="even" r:id="rId12"/>
-      <w:headerReference w:type="default" r:id="rId13"/>
-      <w:headerReference w:type="first" r:id="rId14"/>
+      <w:headerReference w:type="even" r:id="rId8"/>
+      <w:headerReference w:type="default" r:id="rId9"/>
+      <w:headerReference w:type="first" r:id="rId10"/>
       <w:pgSz w:w="12240" w:h="15840"/>
       <w:pgMar w:top="1440" w:right="1440" w:bottom="1440" w:left="1440" w:header="720" w:footer="720" w:gutter="0"/>
       <w:cols w:space="720"/>
@@ -1186,45 +1544,6 @@
     </w:sectPr>
   </w:body>
 </w:document>
-</file>
-
-<file path=word/comments.xml><?xml version="1.0" encoding="utf-8"?>
-<w:comments xmlns:wpc="http://schemas.microsoft.com/office/word/2010/wordprocessingCanvas" xmlns:cx="http://schemas.microsoft.com/office/drawing/2014/chartex" xmlns:cx1="http://schemas.microsoft.com/office/drawing/2015/9/8/chartex" xmlns:cx2="http://schemas.microsoft.com/office/drawing/2015/10/21/chartex" xmlns:cx3="http://schemas.microsoft.com/office/drawing/2016/5/9/chartex" xmlns:cx4="http://schemas.microsoft.com/office/drawing/2016/5/10/chartex" xmlns:cx5="http://schemas.microsoft.com/office/drawing/2016/5/11/chartex" xmlns:cx6="http://schemas.microsoft.com/office/drawing/2016/5/12/chartex" xmlns:cx7="http://schemas.microsoft.com/office/drawing/2016/5/13/chartex" xmlns:cx8="http://schemas.microsoft.com/office/drawing/2016/5/14/chartex" xmlns:mc="http://schemas.openxmlformats.org/markup-compatibility/2006" xmlns:aink="http://schemas.microsoft.com/office/drawing/2016/ink" xmlns:am3d="http://schemas.microsoft.com/office/drawing/2017/model3d" xmlns:o="urn:schemas-microsoft-com:office:office" xmlns:r="http://schemas.openxmlformats.org/officeDocument/2006/relationships" xmlns:m="http://schemas.openxmlformats.org/officeDocument/2006/math" xmlns:v="urn:schemas-microsoft-com:vml" xmlns:wp14="http://schemas.microsoft.com/office/word/2010/wordprocessingDrawing" xmlns:wp="http://schemas.openxmlformats.org/drawingml/2006/wordprocessingDrawing" xmlns:w10="urn:schemas-microsoft-com:office:word" xmlns:w="http://schemas.openxmlformats.org/wordprocessingml/2006/main" xmlns:w14="http://schemas.microsoft.com/office/word/2010/wordml" xmlns:w15="http://schemas.microsoft.com/office/word/2012/wordml" xmlns:w16cex="http://schemas.microsoft.com/office/word/2018/wordml/cex" xmlns:w16cid="http://schemas.microsoft.com/office/word/2016/wordml/cid" xmlns:w16="http://schemas.microsoft.com/office/word/2018/wordml" xmlns:w16se="http://schemas.microsoft.com/office/word/2015/wordml/symex" xmlns:wpg="http://schemas.microsoft.com/office/word/2010/wordprocessingGroup" xmlns:wpi="http://schemas.microsoft.com/office/word/2010/wordprocessingInk" xmlns:wne="http://schemas.microsoft.com/office/word/2006/wordml" xmlns:wps="http://schemas.microsoft.com/office/word/2010/wordprocessingShape" mc:Ignorable="w14 w15 w16se w16cid w16 w16cex wp14">
-  <w:comment w:id="0" w:author="Jamie Cummins" w:date="2020-06-01T11:27:00Z" w:initials="JC">
-    <w:p>
-      <w:pPr>
-        <w:pStyle w:val="CommentText"/>
-      </w:pPr>
-      <w:r>
-        <w:rPr>
-          <w:rStyle w:val="CommentReference"/>
-        </w:rPr>
-        <w:annotationRef/>
-      </w:r>
-      <w:r>
-        <w:t xml:space="preserve">Added this in. If we show this, it would strengthen our position even further that Payne’s AMP and the IA-AMP are essentially the same. </w:t>
-      </w:r>
-    </w:p>
-  </w:comment>
-</w:comments>
-</file>
-
-<file path=word/commentsExtended.xml><?xml version="1.0" encoding="utf-8"?>
-<w15:commentsEx xmlns:wpc="http://schemas.microsoft.com/office/word/2010/wordprocessingCanvas" xmlns:cx="http://schemas.microsoft.com/office/drawing/2014/chartex" xmlns:cx1="http://schemas.microsoft.com/office/drawing/2015/9/8/chartex" xmlns:cx2="http://schemas.microsoft.com/office/drawing/2015/10/21/chartex" xmlns:cx3="http://schemas.microsoft.com/office/drawing/2016/5/9/chartex" xmlns:cx4="http://schemas.microsoft.com/office/drawing/2016/5/10/chartex" xmlns:cx5="http://schemas.microsoft.com/office/drawing/2016/5/11/chartex" xmlns:cx6="http://schemas.microsoft.com/office/drawing/2016/5/12/chartex" xmlns:cx7="http://schemas.microsoft.com/office/drawing/2016/5/13/chartex" xmlns:cx8="http://schemas.microsoft.com/office/drawing/2016/5/14/chartex" xmlns:mc="http://schemas.openxmlformats.org/markup-compatibility/2006" xmlns:aink="http://schemas.microsoft.com/office/drawing/2016/ink" xmlns:am3d="http://schemas.microsoft.com/office/drawing/2017/model3d" xmlns:o="urn:schemas-microsoft-com:office:office" xmlns:r="http://schemas.openxmlformats.org/officeDocument/2006/relationships" xmlns:m="http://schemas.openxmlformats.org/officeDocument/2006/math" xmlns:v="urn:schemas-microsoft-com:vml" xmlns:wp14="http://schemas.microsoft.com/office/word/2010/wordprocessingDrawing" xmlns:wp="http://schemas.openxmlformats.org/drawingml/2006/wordprocessingDrawing" xmlns:w10="urn:schemas-microsoft-com:office:word" xmlns:w="http://schemas.openxmlformats.org/wordprocessingml/2006/main" xmlns:w14="http://schemas.microsoft.com/office/word/2010/wordml" xmlns:w15="http://schemas.microsoft.com/office/word/2012/wordml" xmlns:w16cex="http://schemas.microsoft.com/office/word/2018/wordml/cex" xmlns:w16cid="http://schemas.microsoft.com/office/word/2016/wordml/cid" xmlns:w16="http://schemas.microsoft.com/office/word/2018/wordml" xmlns:w16se="http://schemas.microsoft.com/office/word/2015/wordml/symex" xmlns:wpg="http://schemas.microsoft.com/office/word/2010/wordprocessingGroup" xmlns:wpi="http://schemas.microsoft.com/office/word/2010/wordprocessingInk" xmlns:wne="http://schemas.microsoft.com/office/word/2006/wordml" xmlns:wps="http://schemas.microsoft.com/office/word/2010/wordprocessingShape" mc:Ignorable="w14 w15 w16se w16cid w16 w16cex wp14">
-  <w15:commentEx w15:paraId="6A0590CA" w15:done="0"/>
-</w15:commentsEx>
-</file>
-
-<file path=word/commentsExtensible.xml><?xml version="1.0" encoding="utf-8"?>
-<w16cex:commentsExtensible xmlns:wpc="http://schemas.microsoft.com/office/word/2010/wordprocessingCanvas" xmlns:cx="http://schemas.microsoft.com/office/drawing/2014/chartex" xmlns:cx1="http://schemas.microsoft.com/office/drawing/2015/9/8/chartex" xmlns:cx2="http://schemas.microsoft.com/office/drawing/2015/10/21/chartex" xmlns:cx3="http://schemas.microsoft.com/office/drawing/2016/5/9/chartex" xmlns:cx4="http://schemas.microsoft.com/office/drawing/2016/5/10/chartex" xmlns:cx5="http://schemas.microsoft.com/office/drawing/2016/5/11/chartex" xmlns:cx6="http://schemas.microsoft.com/office/drawing/2016/5/12/chartex" xmlns:cx7="http://schemas.microsoft.com/office/drawing/2016/5/13/chartex" xmlns:cx8="http://schemas.microsoft.com/office/drawing/2016/5/14/chartex" xmlns:mc="http://schemas.openxmlformats.org/markup-compatibility/2006" xmlns:aink="http://schemas.microsoft.com/office/drawing/2016/ink" xmlns:am3d="http://schemas.microsoft.com/office/drawing/2017/model3d" xmlns:o="urn:schemas-microsoft-com:office:office" xmlns:r="http://schemas.openxmlformats.org/officeDocument/2006/relationships" xmlns:m="http://schemas.openxmlformats.org/officeDocument/2006/math" xmlns:v="urn:schemas-microsoft-com:vml" xmlns:wp14="http://schemas.microsoft.com/office/word/2010/wordprocessingDrawing" xmlns:wp="http://schemas.openxmlformats.org/drawingml/2006/wordprocessingDrawing" xmlns:w10="urn:schemas-microsoft-com:office:word" xmlns:w="http://schemas.openxmlformats.org/wordprocessingml/2006/main" xmlns:w14="http://schemas.microsoft.com/office/word/2010/wordml" xmlns:w15="http://schemas.microsoft.com/office/word/2012/wordml" xmlns:w16cex="http://schemas.microsoft.com/office/word/2018/wordml/cex" xmlns:w16cid="http://schemas.microsoft.com/office/word/2016/wordml/cid" xmlns:w16="http://schemas.microsoft.com/office/word/2018/wordml" xmlns:w16se="http://schemas.microsoft.com/office/word/2015/wordml/symex" xmlns:wpg="http://schemas.microsoft.com/office/word/2010/wordprocessingGroup" xmlns:wpi="http://schemas.microsoft.com/office/word/2010/wordprocessingInk" xmlns:wne="http://schemas.microsoft.com/office/word/2006/wordml" xmlns:wps="http://schemas.microsoft.com/office/word/2010/wordprocessingShape" mc:Ignorable="w14 w15 w16se w16cid w16 w16cex wp14">
-  <w16cex:commentExtensible w16cex:durableId="227F64BC" w16cex:dateUtc="2020-06-01T09:27:00Z"/>
-</w16cex:commentsExtensible>
-</file>
-
-<file path=word/commentsIds.xml><?xml version="1.0" encoding="utf-8"?>
-<w16cid:commentsIds xmlns:wpc="http://schemas.microsoft.com/office/word/2010/wordprocessingCanvas" xmlns:cx="http://schemas.microsoft.com/office/drawing/2014/chartex" xmlns:cx1="http://schemas.microsoft.com/office/drawing/2015/9/8/chartex" xmlns:cx2="http://schemas.microsoft.com/office/drawing/2015/10/21/chartex" xmlns:cx3="http://schemas.microsoft.com/office/drawing/2016/5/9/chartex" xmlns:cx4="http://schemas.microsoft.com/office/drawing/2016/5/10/chartex" xmlns:cx5="http://schemas.microsoft.com/office/drawing/2016/5/11/chartex" xmlns:cx6="http://schemas.microsoft.com/office/drawing/2016/5/12/chartex" xmlns:cx7="http://schemas.microsoft.com/office/drawing/2016/5/13/chartex" xmlns:cx8="http://schemas.microsoft.com/office/drawing/2016/5/14/chartex" xmlns:mc="http://schemas.openxmlformats.org/markup-compatibility/2006" xmlns:aink="http://schemas.microsoft.com/office/drawing/2016/ink" xmlns:am3d="http://schemas.microsoft.com/office/drawing/2017/model3d" xmlns:o="urn:schemas-microsoft-com:office:office" xmlns:r="http://schemas.openxmlformats.org/officeDocument/2006/relationships" xmlns:m="http://schemas.openxmlformats.org/officeDocument/2006/math" xmlns:v="urn:schemas-microsoft-com:vml" xmlns:wp14="http://schemas.microsoft.com/office/word/2010/wordprocessingDrawing" xmlns:wp="http://schemas.openxmlformats.org/drawingml/2006/wordprocessingDrawing" xmlns:w10="urn:schemas-microsoft-com:office:word" xmlns:w="http://schemas.openxmlformats.org/wordprocessingml/2006/main" xmlns:w14="http://schemas.microsoft.com/office/word/2010/wordml" xmlns:w15="http://schemas.microsoft.com/office/word/2012/wordml" xmlns:w16cex="http://schemas.microsoft.com/office/word/2018/wordml/cex" xmlns:w16cid="http://schemas.microsoft.com/office/word/2016/wordml/cid" xmlns:w16="http://schemas.microsoft.com/office/word/2018/wordml" xmlns:w16se="http://schemas.microsoft.com/office/word/2015/wordml/symex" xmlns:wpg="http://schemas.microsoft.com/office/word/2010/wordprocessingGroup" xmlns:wpi="http://schemas.microsoft.com/office/word/2010/wordprocessingInk" xmlns:wne="http://schemas.microsoft.com/office/word/2006/wordml" xmlns:wps="http://schemas.microsoft.com/office/word/2010/wordprocessingShape" mc:Ignorable="w14 w15 w16se w16cid w16 w16cex wp14">
-  <w16cid:commentId w16cid:paraId="6A0590CA" w16cid:durableId="227F64BC"/>
-</w16cid:commentsIds>
 </file>
 
 <file path=word/endnotes.xml><?xml version="1.0" encoding="utf-8"?>
@@ -1336,7 +1655,7 @@
         <w:rStyle w:val="PageNumber"/>
         <w:noProof/>
       </w:rPr>
-      <w:t>2</w:t>
+      <w:t>6</w:t>
     </w:r>
     <w:r>
       <w:rPr>
@@ -1518,14 +1837,6 @@
     <w:abstractNumId w:val="0"/>
   </w:num>
 </w:numbering>
-</file>
-
-<file path=word/people.xml><?xml version="1.0" encoding="utf-8"?>
-<w15:people xmlns:wpc="http://schemas.microsoft.com/office/word/2010/wordprocessingCanvas" xmlns:cx="http://schemas.microsoft.com/office/drawing/2014/chartex" xmlns:cx1="http://schemas.microsoft.com/office/drawing/2015/9/8/chartex" xmlns:cx2="http://schemas.microsoft.com/office/drawing/2015/10/21/chartex" xmlns:cx3="http://schemas.microsoft.com/office/drawing/2016/5/9/chartex" xmlns:cx4="http://schemas.microsoft.com/office/drawing/2016/5/10/chartex" xmlns:cx5="http://schemas.microsoft.com/office/drawing/2016/5/11/chartex" xmlns:cx6="http://schemas.microsoft.com/office/drawing/2016/5/12/chartex" xmlns:cx7="http://schemas.microsoft.com/office/drawing/2016/5/13/chartex" xmlns:cx8="http://schemas.microsoft.com/office/drawing/2016/5/14/chartex" xmlns:mc="http://schemas.openxmlformats.org/markup-compatibility/2006" xmlns:aink="http://schemas.microsoft.com/office/drawing/2016/ink" xmlns:am3d="http://schemas.microsoft.com/office/drawing/2017/model3d" xmlns:o="urn:schemas-microsoft-com:office:office" xmlns:r="http://schemas.openxmlformats.org/officeDocument/2006/relationships" xmlns:m="http://schemas.openxmlformats.org/officeDocument/2006/math" xmlns:v="urn:schemas-microsoft-com:vml" xmlns:wp14="http://schemas.microsoft.com/office/word/2010/wordprocessingDrawing" xmlns:wp="http://schemas.openxmlformats.org/drawingml/2006/wordprocessingDrawing" xmlns:w10="urn:schemas-microsoft-com:office:word" xmlns:w="http://schemas.openxmlformats.org/wordprocessingml/2006/main" xmlns:w14="http://schemas.microsoft.com/office/word/2010/wordml" xmlns:w15="http://schemas.microsoft.com/office/word/2012/wordml" xmlns:w16cex="http://schemas.microsoft.com/office/word/2018/wordml/cex" xmlns:w16cid="http://schemas.microsoft.com/office/word/2016/wordml/cid" xmlns:w16="http://schemas.microsoft.com/office/word/2018/wordml" xmlns:w16se="http://schemas.microsoft.com/office/word/2015/wordml/symex" xmlns:wpg="http://schemas.microsoft.com/office/word/2010/wordprocessingGroup" xmlns:wpi="http://schemas.microsoft.com/office/word/2010/wordprocessingInk" xmlns:wne="http://schemas.microsoft.com/office/word/2006/wordml" xmlns:wps="http://schemas.microsoft.com/office/word/2010/wordprocessingShape" mc:Ignorable="w14 w15 w16se w16cid w16 w16cex wp14">
-  <w15:person w15:author="Jamie Cummins">
-    <w15:presenceInfo w15:providerId="AD" w15:userId="S::jamie.cummins@ugent.be::89a1fb1c-5dfd-44ce-b872-7c43e1fa3fd3"/>
-  </w15:person>
-</w15:people>
 </file>
 
 <file path=word/styles.xml><?xml version="1.0" encoding="utf-8"?>
@@ -2071,8 +2382,8 @@
       <w:u w:val="single"/>
     </w:rPr>
   </w:style>
-  <w:style w:type="character" w:styleId="UnresolvedMention">
-    <w:name w:val="Unresolved Mention"/>
+  <w:style w:type="character" w:customStyle="1" w:styleId="UnresolvedMention1">
+    <w:name w:val="Unresolved Mention1"/>
     <w:basedOn w:val="DefaultParagraphFont"/>
     <w:uiPriority w:val="99"/>
     <w:semiHidden/>
@@ -2445,7 +2756,7 @@
 </file>
 
 <file path=customXml/itemProps1.xml><?xml version="1.0" encoding="utf-8"?>
-<ds:datastoreItem xmlns:ds="http://schemas.openxmlformats.org/officeDocument/2006/customXml" ds:itemID="{4F92ACA6-63F7-4E43-AE5F-51EF9B7D9C8F}">
+<ds:datastoreItem xmlns:ds="http://schemas.openxmlformats.org/officeDocument/2006/customXml" ds:itemID="{7F8E02BD-5F6F-43FA-BB3A-57AAE4BD70D0}">
   <ds:schemaRefs>
     <ds:schemaRef ds:uri="http://schemas.openxmlformats.org/officeDocument/2006/bibliography"/>
   </ds:schemaRefs>

</xml_diff>